<commit_message>
:zap: made few changes
</commit_message>
<xml_diff>
--- a/Abstract/the-impossible/PAYMENT DETAILS 2023.docx
+++ b/Abstract/the-impossible/PAYMENT DETAILS 2023.docx
@@ -1110,23 +1110,13 @@
                 <w:szCs w:val="28"/>
               </w:rPr>
             </w:pPr>
-            <w:proofErr w:type="spellStart"/>
-            <w:r>
-              <w:rPr>
-                <w:rFonts w:ascii="Times New Roman" w:hAnsi="Times New Roman" w:cs="Times New Roman"/>
-                <w:sz w:val="28"/>
-                <w:szCs w:val="28"/>
-              </w:rPr>
-              <w:t>Arabkid</w:t>
-            </w:r>
-            <w:proofErr w:type="spellEnd"/>
-            <w:r>
-              <w:rPr>
-                <w:rFonts w:ascii="Times New Roman" w:hAnsi="Times New Roman" w:cs="Times New Roman"/>
-                <w:sz w:val="28"/>
-                <w:szCs w:val="28"/>
-              </w:rPr>
-              <w:t xml:space="preserve"> (Interactive Agent)</w:t>
+            <w:r>
+              <w:rPr>
+                <w:rFonts w:ascii="Times New Roman" w:hAnsi="Times New Roman" w:cs="Times New Roman"/>
+                <w:sz w:val="28"/>
+                <w:szCs w:val="28"/>
+              </w:rPr>
+              <w:t>Arabkid (Interactive Agent)</w:t>
             </w:r>
           </w:p>
         </w:tc>
@@ -1215,7 +1205,15 @@
                 <w:sz w:val="28"/>
                 <w:szCs w:val="28"/>
               </w:rPr>
-              <w:t>Mobile based digital)</w:t>
+              <w:t>Result authentication</w:t>
+            </w:r>
+            <w:r>
+              <w:rPr>
+                <w:rFonts w:ascii="Times New Roman" w:hAnsi="Times New Roman" w:cs="Times New Roman"/>
+                <w:sz w:val="28"/>
+                <w:szCs w:val="28"/>
+              </w:rPr>
+              <w:t>)</w:t>
             </w:r>
           </w:p>
         </w:tc>
@@ -1482,25 +1480,7 @@
                 <w:sz w:val="28"/>
                 <w:szCs w:val="28"/>
               </w:rPr>
-              <w:t>Umar (</w:t>
-            </w:r>
-            <w:proofErr w:type="spellStart"/>
-            <w:r>
-              <w:rPr>
-                <w:rFonts w:ascii="Times New Roman" w:hAnsi="Times New Roman" w:cs="Times New Roman"/>
-                <w:sz w:val="28"/>
-                <w:szCs w:val="28"/>
-              </w:rPr>
-              <w:t>Newfeed</w:t>
-            </w:r>
-            <w:proofErr w:type="spellEnd"/>
-            <w:r>
-              <w:rPr>
-                <w:rFonts w:ascii="Times New Roman" w:hAnsi="Times New Roman" w:cs="Times New Roman"/>
-                <w:sz w:val="28"/>
-                <w:szCs w:val="28"/>
-              </w:rPr>
-              <w:t xml:space="preserve"> system)</w:t>
+              <w:t>Umar (Newfeed system)</w:t>
             </w:r>
           </w:p>
         </w:tc>
@@ -1678,15 +1658,7 @@
                 <w:sz w:val="28"/>
                 <w:szCs w:val="28"/>
               </w:rPr>
-              <w:t>Abdulganiyu (</w:t>
-            </w:r>
-            <w:r>
-              <w:rPr>
-                <w:rFonts w:ascii="Times New Roman" w:hAnsi="Times New Roman" w:cs="Times New Roman"/>
-                <w:sz w:val="28"/>
-                <w:szCs w:val="28"/>
-              </w:rPr>
-              <w:t>Development</w:t>
+              <w:t>Abdulganiyu (Development</w:t>
             </w:r>
             <w:r>
               <w:rPr>

</xml_diff>